<commit_message>
journal.docx and .pdf added to repo
</commit_message>
<xml_diff>
--- a/journal.docx
+++ b/journal.docx
@@ -6,6 +6,8 @@
       <w:pPr>
         <w:pStyle w:val="BodyText"/>
       </w:pPr>
+      <w:bookmarkStart w:id="0" w:name="_Hlk60746963"/>
+      <w:bookmarkEnd w:id="0"/>
     </w:p>
     <w:p>
       <w:pPr>
@@ -57,7 +59,23 @@
           <w:w w:val="105"/>
           <w:sz w:val="34"/>
         </w:rPr>
-        <w:t>Your Title Here</w:t>
+        <w:t xml:space="preserve">COMP280 </w:t>
+      </w:r>
+      <w:r>
+        <w:rPr>
+          <w:rFonts w:ascii="PMingLiU"/>
+          <w:w w:val="105"/>
+          <w:sz w:val="34"/>
+        </w:rPr>
+        <w:t>–</w:t>
+      </w:r>
+      <w:r>
+        <w:rPr>
+          <w:rFonts w:ascii="PMingLiU"/>
+          <w:w w:val="105"/>
+          <w:sz w:val="34"/>
+        </w:rPr>
+        <w:t xml:space="preserve"> Optimizing my Arduino Project</w:t>
       </w:r>
     </w:p>
     <w:p>
@@ -67,6 +85,7 @@
         <w:jc w:val="center"/>
         <w:rPr>
           <w:rFonts w:ascii="Georgia"/>
+          <w:spacing w:val="-5"/>
           <w:sz w:val="24"/>
         </w:rPr>
       </w:pPr>
@@ -76,82 +95,41 @@
           <w:spacing w:val="-5"/>
           <w:sz w:val="24"/>
         </w:rPr>
-        <w:t>Your</w:t>
+        <w:t>Thomas O</w:t>
       </w:r>
       <w:r>
         <w:rPr>
           <w:rFonts w:ascii="Georgia"/>
-          <w:spacing w:val="-27"/>
+          <w:spacing w:val="-5"/>
           <w:sz w:val="24"/>
         </w:rPr>
-        <w:t xml:space="preserve"> </w:t>
-      </w:r>
-      <w:r>
+        <w:t>’</w:t>
+      </w:r>
+      <w:r>
+        <w:rPr>
+          <w:rFonts w:ascii="Georgia"/>
+          <w:spacing w:val="-5"/>
+          <w:sz w:val="24"/>
+        </w:rPr>
+        <w:t>Leary 1903716</w:t>
+      </w:r>
+    </w:p>
+    <w:p>
+      <w:pPr>
+        <w:spacing w:before="222" w:line="412" w:lineRule="auto"/>
+        <w:ind w:left="2343" w:right="2356"/>
+        <w:jc w:val="center"/>
         <w:rPr>
           <w:rFonts w:ascii="Georgia"/>
           <w:sz w:val="24"/>
         </w:rPr>
-        <w:t>name</w:t>
-      </w:r>
-      <w:r>
-        <w:rPr>
-          <w:rFonts w:ascii="Georgia"/>
-          <w:spacing w:val="-27"/>
-          <w:sz w:val="24"/>
-        </w:rPr>
-        <w:t xml:space="preserve"> </w:t>
-      </w:r>
+      </w:pPr>
       <w:r>
         <w:rPr>
           <w:rFonts w:ascii="Georgia"/>
           <w:sz w:val="24"/>
         </w:rPr>
-        <w:t>and/or</w:t>
-      </w:r>
-      <w:r>
-        <w:rPr>
-          <w:rFonts w:ascii="Georgia"/>
-          <w:spacing w:val="-27"/>
-          <w:sz w:val="24"/>
-        </w:rPr>
-        <w:t xml:space="preserve"> </w:t>
-      </w:r>
-      <w:r>
-        <w:rPr>
-          <w:rFonts w:ascii="Georgia"/>
-          <w:sz w:val="24"/>
-        </w:rPr>
-        <w:t>student</w:t>
-      </w:r>
-      <w:r>
-        <w:rPr>
-          <w:rFonts w:ascii="Georgia"/>
-          <w:spacing w:val="-26"/>
-          <w:sz w:val="24"/>
-        </w:rPr>
-        <w:t xml:space="preserve"> </w:t>
-      </w:r>
-      <w:r>
-        <w:rPr>
-          <w:rFonts w:ascii="Georgia"/>
-          <w:sz w:val="24"/>
-        </w:rPr>
-        <w:t>number</w:t>
-      </w:r>
-      <w:r>
-        <w:rPr>
-          <w:rFonts w:ascii="Georgia"/>
-          <w:spacing w:val="-27"/>
-          <w:sz w:val="24"/>
-        </w:rPr>
-        <w:t xml:space="preserve"> </w:t>
-      </w:r>
-      <w:r>
-        <w:rPr>
-          <w:rFonts w:ascii="Georgia"/>
-          <w:sz w:val="24"/>
-        </w:rPr>
-        <w:t>here November 19,</w:t>
+        <w:t xml:space="preserve"> November 19,</w:t>
       </w:r>
       <w:r>
         <w:rPr>
@@ -208,7 +186,7 @@
         <w:rPr>
           <w:w w:val="105"/>
         </w:rPr>
-        <w:t>This is the template project for COMP280 worksheet 3(based on COMP110 Assignment 2: Research Journal). Please add additional sections, in addition please include diagrams and screenshots from your profile runs</w:t>
+        <w:t>For my end of year project in Level 4 (First Year), we were tasked to create a custom controller powered by an Arduino and a game for this controller to be used in.</w:t>
       </w:r>
     </w:p>
     <w:p>
@@ -221,57 +199,57 @@
           <w:w w:val="105"/>
         </w:rPr>
       </w:pPr>
+      <w:r>
+        <w:rPr>
+          <w:w w:val="105"/>
+        </w:rPr>
+        <w:t>My idea for the game and controller was to create a Maze game where the Player had to navigate a ball through said maze by rotating/moving the controller around (to roll the ball through the maze). As well as this, when the ball collided with a wall, the player would receive haptic feedback from the direction in which it collided.</w:t>
+      </w:r>
     </w:p>
     <w:p>
       <w:pPr>
         <w:pStyle w:val="BodyText"/>
         <w:spacing w:before="188"/>
-        <w:ind w:left="234" w:firstLine="720"/>
+        <w:ind w:left="955"/>
         <w:jc w:val="both"/>
         <w:rPr>
-          <w:b/>
-          <w:bCs/>
-        </w:rPr>
-      </w:pPr>
-      <w:r>
-        <w:rPr>
-          <w:b/>
-          <w:bCs/>
-          <w:w w:val="105"/>
-        </w:rPr>
-        <w:t>P</w:t>
-      </w:r>
-      <w:r>
-        <w:rPr>
-          <w:b/>
-          <w:bCs/>
-          <w:w w:val="105"/>
-        </w:rPr>
-        <w:t xml:space="preserve">lease insert a URL to the project you are using for </w:t>
-      </w:r>
-      <w:proofErr w:type="spellStart"/>
-      <w:r>
-        <w:rPr>
-          <w:b/>
-          <w:bCs/>
-          <w:w w:val="105"/>
-        </w:rPr>
-        <w:t>optimisation</w:t>
-      </w:r>
-      <w:proofErr w:type="spellEnd"/>
-      <w:r>
-        <w:rPr>
-          <w:b/>
-          <w:bCs/>
-          <w:w w:val="105"/>
-        </w:rPr>
-        <w:t xml:space="preserve"> task</w:t>
-      </w:r>
-    </w:p>
-    <w:p>
-      <w:pPr>
-        <w:pStyle w:val="BodyText"/>
-      </w:pPr>
+          <w:w w:val="105"/>
+        </w:rPr>
+      </w:pPr>
+      <w:r>
+        <w:rPr>
+          <w:w w:val="105"/>
+        </w:rPr>
+        <w:t>There were many complications that came along with completing this project, most notably the start of the pandemic. So when implementing the functionality into Unity, I could only get the Accelerometer to work properly.</w:t>
+      </w:r>
+    </w:p>
+    <w:p>
+      <w:pPr>
+        <w:pStyle w:val="BodyText"/>
+        <w:spacing w:before="188"/>
+        <w:ind w:left="955"/>
+        <w:jc w:val="both"/>
+        <w:rPr>
+          <w:w w:val="105"/>
+        </w:rPr>
+      </w:pPr>
+    </w:p>
+    <w:p>
+      <w:pPr>
+        <w:pStyle w:val="BodyText"/>
+        <w:jc w:val="center"/>
+      </w:pPr>
+      <w:hyperlink r:id="rId7" w:history="1">
+        <w:r>
+          <w:rPr>
+            <w:rStyle w:val="Hyperlink"/>
+            <w:b/>
+            <w:bCs/>
+            <w:w w:val="105"/>
+          </w:rPr>
+          <w:t>https://github.com/thomasoleary/Comp140-Maze</w:t>
+        </w:r>
+      </w:hyperlink>
     </w:p>
     <w:p>
       <w:pPr>
@@ -287,165 +265,191 @@
         <w:spacing w:before="129"/>
       </w:pPr>
       <w:r>
-        <w:t>An</w:t>
-      </w:r>
-      <w:r>
-        <w:rPr>
-          <w:spacing w:val="-19"/>
-        </w:rPr>
-        <w:t xml:space="preserve"> </w:t>
-      </w:r>
-      <w:r>
-        <w:t>example</w:t>
-      </w:r>
-      <w:r>
-        <w:rPr>
-          <w:spacing w:val="-19"/>
-        </w:rPr>
-        <w:t xml:space="preserve"> </w:t>
-      </w:r>
-      <w:r>
-        <w:t>section</w:t>
-      </w:r>
-      <w:r>
-        <w:rPr>
-          <w:spacing w:val="-19"/>
-        </w:rPr>
-        <w:t xml:space="preserve"> </w:t>
-      </w:r>
-      <w:r>
-        <w:t>heading</w:t>
-      </w:r>
-    </w:p>
-    <w:p>
-      <w:pPr>
-        <w:pStyle w:val="BodyText"/>
-        <w:spacing w:before="188"/>
-        <w:ind w:left="955"/>
+        <w:t>Profiling</w:t>
+      </w:r>
+    </w:p>
+    <w:p>
+      <w:pPr>
+        <w:pStyle w:val="BodyText"/>
+        <w:spacing w:before="15" w:line="232" w:lineRule="auto"/>
+        <w:ind w:left="955" w:right="967"/>
         <w:jc w:val="both"/>
-      </w:pPr>
-      <w:r>
-        <w:rPr>
-          <w:w w:val="105"/>
-        </w:rPr>
-        <w:t>Use</w:t>
-      </w:r>
-      <w:r>
-        <w:rPr>
-          <w:spacing w:val="20"/>
-          <w:w w:val="105"/>
-        </w:rPr>
-        <w:t xml:space="preserve"> </w:t>
-      </w:r>
-      <w:r>
-        <w:rPr>
-          <w:w w:val="105"/>
-        </w:rPr>
-        <w:t>section</w:t>
-      </w:r>
-      <w:r>
-        <w:rPr>
-          <w:spacing w:val="21"/>
-          <w:w w:val="105"/>
-        </w:rPr>
-        <w:t xml:space="preserve"> </w:t>
-      </w:r>
-      <w:r>
-        <w:rPr>
-          <w:w w:val="105"/>
-        </w:rPr>
-        <w:t>headings</w:t>
-      </w:r>
-      <w:r>
-        <w:rPr>
-          <w:spacing w:val="20"/>
-          <w:w w:val="105"/>
-        </w:rPr>
-        <w:t xml:space="preserve"> </w:t>
-      </w:r>
-      <w:r>
-        <w:rPr>
-          <w:w w:val="105"/>
-        </w:rPr>
-        <w:t>to</w:t>
-      </w:r>
-      <w:r>
-        <w:rPr>
-          <w:spacing w:val="21"/>
-          <w:w w:val="105"/>
-        </w:rPr>
-        <w:t xml:space="preserve"> </w:t>
-      </w:r>
-      <w:r>
-        <w:rPr>
-          <w:w w:val="105"/>
-        </w:rPr>
-        <w:t>divide</w:t>
-      </w:r>
-      <w:r>
-        <w:rPr>
-          <w:spacing w:val="21"/>
-          <w:w w:val="105"/>
-        </w:rPr>
-        <w:t xml:space="preserve"> </w:t>
-      </w:r>
-      <w:r>
-        <w:rPr>
-          <w:w w:val="105"/>
-        </w:rPr>
-        <w:t>your</w:t>
-      </w:r>
-      <w:r>
-        <w:rPr>
-          <w:spacing w:val="20"/>
-          <w:w w:val="105"/>
-        </w:rPr>
-        <w:t xml:space="preserve"> </w:t>
-      </w:r>
-      <w:r>
-        <w:rPr>
-          <w:w w:val="105"/>
-        </w:rPr>
-        <w:t>report</w:t>
-      </w:r>
-      <w:r>
-        <w:rPr>
-          <w:spacing w:val="21"/>
-          <w:w w:val="105"/>
-        </w:rPr>
-        <w:t xml:space="preserve"> </w:t>
-      </w:r>
-      <w:r>
-        <w:rPr>
-          <w:w w:val="105"/>
-        </w:rPr>
-        <w:t>into</w:t>
-      </w:r>
-      <w:r>
-        <w:rPr>
-          <w:spacing w:val="21"/>
-          <w:w w:val="105"/>
-        </w:rPr>
-        <w:t xml:space="preserve"> </w:t>
-      </w:r>
-      <w:r>
-        <w:rPr>
-          <w:w w:val="105"/>
-        </w:rPr>
-        <w:t>meaningful</w:t>
-      </w:r>
-      <w:r>
-        <w:rPr>
-          <w:spacing w:val="20"/>
-          <w:w w:val="105"/>
-        </w:rPr>
-        <w:t xml:space="preserve"> </w:t>
-      </w:r>
-      <w:r>
-        <w:rPr>
-          <w:w w:val="105"/>
-        </w:rPr>
-        <w:t>sections.</w:t>
+        <w:rPr>
+          <w:w w:val="105"/>
+        </w:rPr>
+      </w:pPr>
+      <w:r>
+        <w:rPr>
+          <w:w w:val="105"/>
+        </w:rPr>
+        <w:t>Using the default Unity Profiler, I was able to create a baseline check for my project</w:t>
+      </w:r>
+      <w:r>
+        <w:rPr>
+          <w:w w:val="105"/>
+        </w:rPr>
+        <w:t xml:space="preserve"> – see Figure 1</w:t>
+      </w:r>
+      <w:r>
+        <w:rPr>
+          <w:w w:val="105"/>
+        </w:rPr>
+        <w:t>.</w:t>
+      </w:r>
+    </w:p>
+    <w:p>
+      <w:pPr>
+        <w:pStyle w:val="BodyText"/>
+        <w:spacing w:before="15" w:line="232" w:lineRule="auto"/>
+        <w:ind w:left="955" w:right="967" w:firstLine="298"/>
+        <w:jc w:val="center"/>
+        <w:rPr>
+          <w:w w:val="105"/>
+        </w:rPr>
+      </w:pPr>
+      <w:r>
+        <w:drawing>
+          <wp:inline distT="0" distB="0" distL="0" distR="0" wp14:anchorId="26901E7C" wp14:editId="01EE4B99">
+            <wp:extent cx="4333616" cy="823880"/>
+            <wp:effectExtent l="0" t="0" r="0" b="0"/>
+            <wp:docPr id="1" name="Picture 1"/>
+            <wp:cNvGraphicFramePr>
+              <a:graphicFrameLocks xmlns:a="http://schemas.openxmlformats.org/drawingml/2006/main" noChangeAspect="1"/>
+            </wp:cNvGraphicFramePr>
+            <a:graphic xmlns:a="http://schemas.openxmlformats.org/drawingml/2006/main">
+              <a:graphicData uri="http://schemas.openxmlformats.org/drawingml/2006/picture">
+                <pic:pic xmlns:pic="http://schemas.openxmlformats.org/drawingml/2006/picture">
+                  <pic:nvPicPr>
+                    <pic:cNvPr id="1" name=""/>
+                    <pic:cNvPicPr/>
+                  </pic:nvPicPr>
+                  <pic:blipFill>
+                    <a:blip r:embed="rId8"/>
+                    <a:stretch>
+                      <a:fillRect/>
+                    </a:stretch>
+                  </pic:blipFill>
+                  <pic:spPr>
+                    <a:xfrm>
+                      <a:off x="0" y="0"/>
+                      <a:ext cx="4441173" cy="844328"/>
+                    </a:xfrm>
+                    <a:prstGeom prst="rect">
+                      <a:avLst/>
+                    </a:prstGeom>
+                  </pic:spPr>
+                </pic:pic>
+              </a:graphicData>
+            </a:graphic>
+          </wp:inline>
+        </w:drawing>
+      </w:r>
+    </w:p>
+    <w:p>
+      <w:pPr>
+        <w:pStyle w:val="BodyText"/>
+        <w:keepNext/>
+        <w:spacing w:before="15" w:line="232" w:lineRule="auto"/>
+        <w:ind w:left="955" w:right="967" w:firstLine="298"/>
+        <w:jc w:val="center"/>
+      </w:pPr>
+      <w:r>
+        <w:rPr>
+          <w:sz w:val="28"/>
+        </w:rPr>
+        <w:drawing>
+          <wp:inline distT="0" distB="0" distL="0" distR="0" wp14:anchorId="5E8DAD69" wp14:editId="7C42865C">
+            <wp:extent cx="4308653" cy="444575"/>
+            <wp:effectExtent l="0" t="0" r="0" b="0"/>
+            <wp:docPr id="2" name="Picture 2"/>
+            <wp:cNvGraphicFramePr>
+              <a:graphicFrameLocks xmlns:a="http://schemas.openxmlformats.org/drawingml/2006/main" noChangeAspect="1"/>
+            </wp:cNvGraphicFramePr>
+            <a:graphic xmlns:a="http://schemas.openxmlformats.org/drawingml/2006/main">
+              <a:graphicData uri="http://schemas.openxmlformats.org/drawingml/2006/picture">
+                <pic:pic xmlns:pic="http://schemas.openxmlformats.org/drawingml/2006/picture">
+                  <pic:nvPicPr>
+                    <pic:cNvPr id="1" name=""/>
+                    <pic:cNvPicPr/>
+                  </pic:nvPicPr>
+                  <pic:blipFill>
+                    <a:blip r:embed="rId9"/>
+                    <a:stretch>
+                      <a:fillRect/>
+                    </a:stretch>
+                  </pic:blipFill>
+                  <pic:spPr>
+                    <a:xfrm>
+                      <a:off x="0" y="0"/>
+                      <a:ext cx="4751422" cy="490261"/>
+                    </a:xfrm>
+                    <a:prstGeom prst="rect">
+                      <a:avLst/>
+                    </a:prstGeom>
+                  </pic:spPr>
+                </pic:pic>
+              </a:graphicData>
+            </a:graphic>
+          </wp:inline>
+        </w:drawing>
+      </w:r>
+    </w:p>
+    <w:p>
+      <w:pPr>
+        <w:pStyle w:val="Caption"/>
+        <w:jc w:val="center"/>
+        <w:rPr>
+          <w:w w:val="105"/>
+        </w:rPr>
+      </w:pPr>
+      <w:r>
+        <w:t xml:space="preserve">Figure </w:t>
+      </w:r>
+      <w:fldSimple w:instr=" SEQ Figure \* ARABIC ">
+        <w:r>
+          <w:rPr>
+            <w:noProof/>
+          </w:rPr>
+          <w:t>1</w:t>
+        </w:r>
+      </w:fldSimple>
+      <w:r>
+        <w:t>, First Profiler results</w:t>
+      </w:r>
+    </w:p>
+    <w:p>
+      <w:pPr>
+        <w:pStyle w:val="BodyText"/>
+        <w:spacing w:before="15" w:line="232" w:lineRule="auto"/>
+        <w:ind w:left="955" w:right="967"/>
+        <w:jc w:val="both"/>
+      </w:pPr>
+      <w:r>
+        <w:t xml:space="preserve">Now from this first check, it is </w:t>
+      </w:r>
+      <w:r>
+        <w:t>obvious</w:t>
+      </w:r>
+      <w:r>
+        <w:t xml:space="preserve"> to see that </w:t>
+      </w:r>
+      <w:r>
+        <w:t>Update()</w:t>
+      </w:r>
+      <w:r>
+        <w:t xml:space="preserve"> within ArduinoScript is severely affecting this projects performance.</w:t>
+      </w:r>
+      <w:r>
+        <w:t xml:space="preserve"> It also seems that there is a pattern of 4/5 large spikes, then performance slightly increases – just for it to continue the spike pattern</w:t>
+      </w:r>
+      <w:r>
+        <w:t xml:space="preserve"> after</w:t>
+      </w:r>
+      <w:r>
+        <w:t>.</w:t>
+      </w:r>
+      <w:r>
+        <w:t xml:space="preserve"> On average, the scene was running at 23 frames per second.</w:t>
       </w:r>
     </w:p>
     <w:p>
@@ -455,266 +459,114 @@
         <w:ind w:left="955" w:right="967" w:firstLine="298"/>
         <w:jc w:val="both"/>
       </w:pPr>
-      <w:r>
-        <w:rPr>
-          <w:w w:val="105"/>
-        </w:rPr>
-        <w:t xml:space="preserve">Use </w:t>
-      </w:r>
-      <w:proofErr w:type="spellStart"/>
-      <w:r>
-        <w:rPr>
-          <w:spacing w:val="-3"/>
-          <w:w w:val="105"/>
-        </w:rPr>
-        <w:t>BibTeX</w:t>
-      </w:r>
-      <w:proofErr w:type="spellEnd"/>
-      <w:r>
-        <w:rPr>
-          <w:spacing w:val="-3"/>
-          <w:w w:val="105"/>
-        </w:rPr>
-        <w:t xml:space="preserve"> </w:t>
-      </w:r>
-      <w:r>
-        <w:rPr>
-          <w:w w:val="105"/>
-        </w:rPr>
-        <w:t xml:space="preserve">to cite your sources. Entries </w:t>
-      </w:r>
-      <w:r>
-        <w:rPr>
-          <w:spacing w:val="-3"/>
-          <w:w w:val="105"/>
-        </w:rPr>
-        <w:t xml:space="preserve">have </w:t>
-      </w:r>
-      <w:r>
-        <w:rPr>
-          <w:w w:val="105"/>
-        </w:rPr>
-        <w:t xml:space="preserve">already been added to </w:t>
-      </w:r>
-      <w:proofErr w:type="spellStart"/>
-      <w:r>
-        <w:rPr>
-          <w:rFonts w:ascii="PMingLiU"/>
-          <w:w w:val="120"/>
-        </w:rPr>
-        <w:t>references.bib</w:t>
-      </w:r>
-      <w:proofErr w:type="spellEnd"/>
-      <w:r>
-        <w:rPr>
-          <w:rFonts w:ascii="PMingLiU"/>
-          <w:w w:val="120"/>
-        </w:rPr>
-        <w:t xml:space="preserve"> </w:t>
-      </w:r>
-      <w:r>
-        <w:rPr>
-          <w:w w:val="105"/>
-        </w:rPr>
-        <w:t xml:space="preserve">for the papers on the reading list. </w:t>
-      </w:r>
-      <w:proofErr w:type="gramStart"/>
-      <w:r>
-        <w:rPr>
-          <w:w w:val="105"/>
-        </w:rPr>
-        <w:t>These  papers</w:t>
-      </w:r>
-      <w:proofErr w:type="gramEnd"/>
-      <w:r>
-        <w:rPr>
-          <w:w w:val="105"/>
-        </w:rPr>
-        <w:t xml:space="preserve">  </w:t>
-      </w:r>
-      <w:r>
-        <w:rPr>
-          <w:spacing w:val="-3"/>
-          <w:w w:val="105"/>
-        </w:rPr>
-        <w:t xml:space="preserve">cover  </w:t>
-      </w:r>
-      <w:r>
-        <w:rPr>
-          <w:w w:val="105"/>
-        </w:rPr>
-        <w:t xml:space="preserve">topics such as artificial intelligence [6, 3], programming language design [1], </w:t>
-      </w:r>
-      <w:proofErr w:type="spellStart"/>
-      <w:r>
-        <w:rPr>
-          <w:w w:val="105"/>
-        </w:rPr>
-        <w:t>crpytog</w:t>
-      </w:r>
-      <w:proofErr w:type="spellEnd"/>
-      <w:r>
-        <w:rPr>
-          <w:w w:val="105"/>
-        </w:rPr>
-        <w:t xml:space="preserve">- </w:t>
-      </w:r>
-      <w:proofErr w:type="spellStart"/>
-      <w:r>
-        <w:rPr>
-          <w:w w:val="105"/>
-        </w:rPr>
-        <w:t>raphy</w:t>
-      </w:r>
-      <w:proofErr w:type="spellEnd"/>
-      <w:r>
-        <w:rPr>
-          <w:w w:val="105"/>
-        </w:rPr>
-        <w:t xml:space="preserve"> [5], graphics rendering [4], and collision detection [2]. </w:t>
-      </w:r>
-      <w:r>
-        <w:rPr>
-          <w:spacing w:val="-6"/>
-          <w:w w:val="105"/>
-        </w:rPr>
-        <w:t xml:space="preserve">You </w:t>
-      </w:r>
-      <w:r>
-        <w:rPr>
-          <w:w w:val="105"/>
-        </w:rPr>
-        <w:t>will need to add</w:t>
-      </w:r>
-      <w:r>
-        <w:rPr>
-          <w:spacing w:val="21"/>
-          <w:w w:val="105"/>
-        </w:rPr>
-        <w:t xml:space="preserve"> </w:t>
-      </w:r>
-      <w:r>
-        <w:rPr>
-          <w:w w:val="105"/>
-        </w:rPr>
-        <w:t>entries</w:t>
-      </w:r>
-      <w:r>
-        <w:rPr>
-          <w:spacing w:val="22"/>
-          <w:w w:val="105"/>
-        </w:rPr>
-        <w:t xml:space="preserve"> </w:t>
-      </w:r>
-      <w:r>
-        <w:rPr>
-          <w:w w:val="105"/>
-        </w:rPr>
-        <w:t>to</w:t>
-      </w:r>
-      <w:r>
-        <w:rPr>
-          <w:spacing w:val="22"/>
-          <w:w w:val="105"/>
-        </w:rPr>
-        <w:t xml:space="preserve"> </w:t>
-      </w:r>
-      <w:proofErr w:type="spellStart"/>
-      <w:r>
-        <w:rPr>
-          <w:rFonts w:ascii="PMingLiU"/>
-          <w:w w:val="120"/>
-        </w:rPr>
-        <w:t>references.bib</w:t>
-      </w:r>
-      <w:proofErr w:type="spellEnd"/>
-      <w:r>
-        <w:rPr>
-          <w:rFonts w:ascii="PMingLiU"/>
-          <w:spacing w:val="12"/>
-          <w:w w:val="120"/>
-        </w:rPr>
-        <w:t xml:space="preserve"> </w:t>
-      </w:r>
-      <w:r>
-        <w:rPr>
-          <w:w w:val="105"/>
-        </w:rPr>
-        <w:t>for</w:t>
-      </w:r>
-      <w:r>
-        <w:rPr>
-          <w:spacing w:val="22"/>
-          <w:w w:val="105"/>
-        </w:rPr>
-        <w:t xml:space="preserve"> </w:t>
-      </w:r>
-      <w:r>
-        <w:rPr>
-          <w:w w:val="105"/>
-        </w:rPr>
-        <w:t>the</w:t>
-      </w:r>
-      <w:r>
-        <w:rPr>
-          <w:spacing w:val="22"/>
-          <w:w w:val="105"/>
-        </w:rPr>
-        <w:t xml:space="preserve"> </w:t>
-      </w:r>
-      <w:r>
-        <w:rPr>
-          <w:w w:val="105"/>
-        </w:rPr>
-        <w:t>other</w:t>
-      </w:r>
-      <w:r>
-        <w:rPr>
-          <w:spacing w:val="22"/>
-          <w:w w:val="105"/>
-        </w:rPr>
-        <w:t xml:space="preserve"> </w:t>
-      </w:r>
-      <w:r>
-        <w:rPr>
-          <w:w w:val="105"/>
-        </w:rPr>
-        <w:t>sources</w:t>
-      </w:r>
-      <w:r>
-        <w:rPr>
-          <w:spacing w:val="22"/>
-          <w:w w:val="105"/>
-        </w:rPr>
-        <w:t xml:space="preserve"> </w:t>
-      </w:r>
-      <w:r>
-        <w:rPr>
-          <w:w w:val="105"/>
-        </w:rPr>
-        <w:t>you</w:t>
-      </w:r>
-      <w:r>
-        <w:rPr>
-          <w:spacing w:val="22"/>
-          <w:w w:val="105"/>
-        </w:rPr>
-        <w:t xml:space="preserve"> </w:t>
-      </w:r>
-      <w:r>
-        <w:rPr>
-          <w:w w:val="105"/>
-        </w:rPr>
-        <w:t>cite.</w:t>
-      </w:r>
-    </w:p>
-    <w:p>
-      <w:pPr>
-        <w:pStyle w:val="BodyText"/>
-        <w:spacing w:before="6"/>
-        <w:rPr>
-          <w:sz w:val="28"/>
-        </w:rPr>
+    </w:p>
+    <w:p>
+      <w:pPr>
+        <w:pStyle w:val="BodyText"/>
+        <w:keepNext/>
+        <w:spacing w:before="15" w:line="232" w:lineRule="auto"/>
+        <w:ind w:left="955" w:right="967" w:firstLine="298"/>
+        <w:jc w:val="center"/>
+      </w:pPr>
+      <w:r>
+        <w:lastRenderedPageBreak/>
+        <w:drawing>
+          <wp:inline distT="0" distB="0" distL="0" distR="0" wp14:anchorId="4A7ABC61" wp14:editId="7432961A">
+            <wp:extent cx="2862469" cy="2049917"/>
+            <wp:effectExtent l="0" t="0" r="0" b="0"/>
+            <wp:docPr id="5" name="Picture 5"/>
+            <wp:cNvGraphicFramePr>
+              <a:graphicFrameLocks xmlns:a="http://schemas.openxmlformats.org/drawingml/2006/main" noChangeAspect="1"/>
+            </wp:cNvGraphicFramePr>
+            <a:graphic xmlns:a="http://schemas.openxmlformats.org/drawingml/2006/main">
+              <a:graphicData uri="http://schemas.openxmlformats.org/drawingml/2006/picture">
+                <pic:pic xmlns:pic="http://schemas.openxmlformats.org/drawingml/2006/picture">
+                  <pic:nvPicPr>
+                    <pic:cNvPr id="1" name=""/>
+                    <pic:cNvPicPr/>
+                  </pic:nvPicPr>
+                  <pic:blipFill>
+                    <a:blip r:embed="rId10"/>
+                    <a:stretch>
+                      <a:fillRect/>
+                    </a:stretch>
+                  </pic:blipFill>
+                  <pic:spPr>
+                    <a:xfrm>
+                      <a:off x="0" y="0"/>
+                      <a:ext cx="2905731" cy="2080898"/>
+                    </a:xfrm>
+                    <a:prstGeom prst="rect">
+                      <a:avLst/>
+                    </a:prstGeom>
+                  </pic:spPr>
+                </pic:pic>
+              </a:graphicData>
+            </a:graphic>
+          </wp:inline>
+        </w:drawing>
+      </w:r>
+    </w:p>
+    <w:p>
+      <w:pPr>
+        <w:pStyle w:val="Caption"/>
+        <w:jc w:val="center"/>
+      </w:pPr>
+      <w:r>
+        <w:t xml:space="preserve">Figure </w:t>
+      </w:r>
+      <w:fldSimple w:instr=" SEQ Figure \* ARABIC ">
+        <w:r>
+          <w:rPr>
+            <w:noProof/>
+          </w:rPr>
+          <w:t>2</w:t>
+        </w:r>
+      </w:fldSimple>
+      <w:r>
+        <w:t>, Update() in ArduinoScript.cs</w:t>
+      </w:r>
+    </w:p>
+    <w:p>
+      <w:pPr>
+        <w:pStyle w:val="BodyText"/>
+        <w:spacing w:before="15" w:line="232" w:lineRule="auto"/>
+        <w:ind w:left="955" w:right="967" w:firstLine="298"/>
+        <w:jc w:val="both"/>
+      </w:pPr>
+    </w:p>
+    <w:p>
+      <w:pPr>
+        <w:pStyle w:val="BodyText"/>
+        <w:spacing w:before="15" w:line="232" w:lineRule="auto"/>
+        <w:ind w:left="955" w:right="967"/>
+        <w:jc w:val="both"/>
+      </w:pPr>
+      <w:r>
+        <w:t>With a first glance to Update()</w:t>
+      </w:r>
+      <w:r>
+        <w:t xml:space="preserve"> – see Figure 2</w:t>
+      </w:r>
+      <w:r>
+        <w:t>, its reading values that are being outputted by the Arduino to a specified serial port</w:t>
+      </w:r>
+      <w:r>
+        <w:t xml:space="preserve"> – then passing these values into the function </w:t>
+      </w:r>
+      <w:r>
+        <w:t>MazeMovement()</w:t>
+      </w:r>
+      <w:r>
+        <w:t>.</w:t>
+      </w:r>
+    </w:p>
+    <w:p>
+      <w:pPr>
+        <w:pStyle w:val="BodyText"/>
+        <w:spacing w:before="15" w:line="232" w:lineRule="auto"/>
+        <w:ind w:left="955" w:right="967" w:firstLine="298"/>
+        <w:jc w:val="both"/>
       </w:pPr>
     </w:p>
     <w:p>
@@ -730,40 +582,398 @@
         </w:tabs>
       </w:pPr>
       <w:r>
+        <w:t>Improvements</w:t>
+      </w:r>
+    </w:p>
+    <w:p>
+      <w:pPr>
+        <w:pStyle w:val="BodyText"/>
+        <w:spacing w:before="15" w:line="232" w:lineRule="auto"/>
+        <w:ind w:left="954" w:right="967"/>
+        <w:jc w:val="both"/>
+      </w:pPr>
+      <w:r>
+        <w:t>Using the data from my first profile, I can begin my attempts to improve the performance of this function.</w:t>
+      </w:r>
+      <w:r>
+        <w:t xml:space="preserve"> In this first iteration, I decided to focus on line 64 in ArduinoScript.cs – see Figure 3.</w:t>
+      </w:r>
+    </w:p>
+    <w:p>
+      <w:pPr>
+        <w:pStyle w:val="BodyText"/>
+        <w:keepNext/>
+        <w:spacing w:before="15" w:line="232" w:lineRule="auto"/>
+        <w:ind w:left="954" w:right="967"/>
+        <w:jc w:val="center"/>
+      </w:pPr>
+      <w:r>
+        <w:rPr>
+          <w:b/>
+          <w:bCs/>
+        </w:rPr>
+        <w:drawing>
+          <wp:inline distT="0" distB="0" distL="0" distR="0" wp14:anchorId="4CB4F1B4" wp14:editId="54A96134">
+            <wp:extent cx="2638793" cy="209579"/>
+            <wp:effectExtent l="0" t="0" r="9525" b="0"/>
+            <wp:docPr id="6" name="Picture 6" descr="Figure 1&#10;"/>
+            <wp:cNvGraphicFramePr>
+              <a:graphicFrameLocks xmlns:a="http://schemas.openxmlformats.org/drawingml/2006/main" noChangeAspect="1"/>
+            </wp:cNvGraphicFramePr>
+            <a:graphic xmlns:a="http://schemas.openxmlformats.org/drawingml/2006/main">
+              <a:graphicData uri="http://schemas.openxmlformats.org/drawingml/2006/picture">
+                <pic:pic xmlns:pic="http://schemas.openxmlformats.org/drawingml/2006/picture">
+                  <pic:nvPicPr>
+                    <pic:cNvPr id="6" name="Picture 6" descr="Figure 1&#10;"/>
+                    <pic:cNvPicPr/>
+                  </pic:nvPicPr>
+                  <pic:blipFill>
+                    <a:blip r:embed="rId11"/>
+                    <a:stretch>
+                      <a:fillRect/>
+                    </a:stretch>
+                  </pic:blipFill>
+                  <pic:spPr>
+                    <a:xfrm>
+                      <a:off x="0" y="0"/>
+                      <a:ext cx="2638793" cy="209579"/>
+                    </a:xfrm>
+                    <a:prstGeom prst="rect">
+                      <a:avLst/>
+                    </a:prstGeom>
+                  </pic:spPr>
+                </pic:pic>
+              </a:graphicData>
+            </a:graphic>
+          </wp:inline>
+        </w:drawing>
+      </w:r>
+    </w:p>
+    <w:p>
+      <w:pPr>
+        <w:pStyle w:val="Caption"/>
+        <w:jc w:val="center"/>
+      </w:pPr>
+      <w:r>
+        <w:t xml:space="preserve">Figure </w:t>
+      </w:r>
+      <w:fldSimple w:instr=" SEQ Figure \* ARABIC ">
+        <w:r>
+          <w:rPr>
+            <w:noProof/>
+          </w:rPr>
+          <w:t>3</w:t>
+        </w:r>
+      </w:fldSimple>
+      <w:r>
+        <w:t>,</w:t>
+      </w:r>
+      <w:r>
+        <w:t xml:space="preserve"> Line 64 in ArduinoScript.cs</w:t>
+      </w:r>
+    </w:p>
+    <w:p>
+      <w:pPr>
+        <w:pStyle w:val="BodyText"/>
+        <w:spacing w:before="15" w:line="232" w:lineRule="auto"/>
+        <w:ind w:left="954" w:right="967"/>
+        <w:jc w:val="both"/>
+      </w:pPr>
+      <w:r>
+        <w:t xml:space="preserve">ReadFromArduino() is a simple function that runs a Try Catch exception that, you guessed it, reads the values from the Arduino. The </w:t>
+      </w:r>
+      <w:proofErr w:type="gramStart"/>
+      <w:r>
+        <w:rPr>
+          <w:i/>
+          <w:iCs/>
+        </w:rPr>
+        <w:t>50</w:t>
+      </w:r>
+      <w:r>
+        <w:t xml:space="preserve"> integer</w:t>
+      </w:r>
+      <w:proofErr w:type="gramEnd"/>
+      <w:r>
+        <w:t xml:space="preserve"> parameter is the timeout value (in the first case it had a 50ms timeout).</w:t>
+      </w:r>
+    </w:p>
+    <w:p>
+      <w:pPr>
+        <w:pStyle w:val="BodyText"/>
+        <w:spacing w:before="15" w:line="232" w:lineRule="auto"/>
+        <w:ind w:left="954" w:right="967"/>
+        <w:jc w:val="both"/>
+      </w:pPr>
+    </w:p>
+    <w:p>
+      <w:pPr>
+        <w:pStyle w:val="BodyText"/>
+        <w:spacing w:before="15" w:line="232" w:lineRule="auto"/>
+        <w:ind w:left="954" w:right="967"/>
+        <w:jc w:val="both"/>
+      </w:pPr>
+      <w:r>
+        <w:t xml:space="preserve">To check to see if this had a severe impact on Update(), I changed the value from </w:t>
+      </w:r>
+      <w:r>
+        <w:rPr>
+          <w:i/>
+          <w:iCs/>
+        </w:rPr>
+        <w:t xml:space="preserve">50 </w:t>
+      </w:r>
+      <w:r>
+        <w:t xml:space="preserve">to </w:t>
+      </w:r>
+      <w:r>
+        <w:rPr>
+          <w:i/>
+          <w:iCs/>
+        </w:rPr>
+        <w:t>10</w:t>
+      </w:r>
+      <w:r>
+        <w:t xml:space="preserve"> – see Figure 4.</w:t>
+      </w:r>
+    </w:p>
+    <w:p>
+      <w:pPr>
+        <w:pStyle w:val="BodyText"/>
+        <w:keepNext/>
+        <w:spacing w:before="15" w:line="232" w:lineRule="auto"/>
+        <w:ind w:left="954" w:right="967"/>
+        <w:jc w:val="center"/>
+      </w:pPr>
+      <w:r>
+        <w:drawing>
+          <wp:inline distT="0" distB="0" distL="0" distR="0" wp14:anchorId="1CC108B6" wp14:editId="3477F90C">
+            <wp:extent cx="2648320" cy="209579"/>
+            <wp:effectExtent l="0" t="0" r="0" b="0"/>
+            <wp:docPr id="7" name="Picture 7"/>
+            <wp:cNvGraphicFramePr>
+              <a:graphicFrameLocks xmlns:a="http://schemas.openxmlformats.org/drawingml/2006/main" noChangeAspect="1"/>
+            </wp:cNvGraphicFramePr>
+            <a:graphic xmlns:a="http://schemas.openxmlformats.org/drawingml/2006/main">
+              <a:graphicData uri="http://schemas.openxmlformats.org/drawingml/2006/picture">
+                <pic:pic xmlns:pic="http://schemas.openxmlformats.org/drawingml/2006/picture">
+                  <pic:nvPicPr>
+                    <pic:cNvPr id="1" name=""/>
+                    <pic:cNvPicPr/>
+                  </pic:nvPicPr>
+                  <pic:blipFill>
+                    <a:blip r:embed="rId12"/>
+                    <a:stretch>
+                      <a:fillRect/>
+                    </a:stretch>
+                  </pic:blipFill>
+                  <pic:spPr>
+                    <a:xfrm>
+                      <a:off x="0" y="0"/>
+                      <a:ext cx="2648320" cy="209579"/>
+                    </a:xfrm>
+                    <a:prstGeom prst="rect">
+                      <a:avLst/>
+                    </a:prstGeom>
+                  </pic:spPr>
+                </pic:pic>
+              </a:graphicData>
+            </a:graphic>
+          </wp:inline>
+        </w:drawing>
+      </w:r>
+    </w:p>
+    <w:p>
+      <w:pPr>
+        <w:pStyle w:val="Caption"/>
+        <w:jc w:val="center"/>
+      </w:pPr>
+      <w:r>
+        <w:t xml:space="preserve">Figure </w:t>
+      </w:r>
+      <w:fldSimple w:instr=" SEQ Figure \* ARABIC ">
+        <w:r>
+          <w:rPr>
+            <w:noProof/>
+          </w:rPr>
+          <w:t>4</w:t>
+        </w:r>
+      </w:fldSimple>
+      <w:r>
+        <w:t>, Changing the parameter value</w:t>
+      </w:r>
+    </w:p>
+    <w:p>
+      <w:pPr>
+        <w:pStyle w:val="BodyText"/>
+        <w:spacing w:before="15" w:line="232" w:lineRule="auto"/>
+        <w:ind w:left="954" w:right="967"/>
+        <w:jc w:val="both"/>
+      </w:pPr>
+      <w:r>
+        <w:t>Much to my surprise, this vastly increased the performance in the scene</w:t>
+      </w:r>
+      <w:r>
+        <w:t xml:space="preserve"> – see Figure 5</w:t>
+      </w:r>
+      <w:r>
+        <w:t>.</w:t>
+      </w:r>
+      <w:r>
+        <w:t xml:space="preserve"> Changing the average FPS from ~22fps to ~93fps. And although there are still some spikes, which come in a predictable pattern, they are not as rapid as the ones that appeared in the first profile.</w:t>
+      </w:r>
+    </w:p>
+    <w:p>
+      <w:pPr>
+        <w:pStyle w:val="BodyText"/>
+        <w:spacing w:before="15" w:line="232" w:lineRule="auto"/>
+        <w:ind w:left="954" w:right="967"/>
+        <w:jc w:val="center"/>
+      </w:pPr>
+      <w:r>
+        <w:drawing>
+          <wp:inline distT="0" distB="0" distL="0" distR="0" wp14:anchorId="76A332F3" wp14:editId="539C0AF0">
+            <wp:extent cx="4508390" cy="938053"/>
+            <wp:effectExtent l="0" t="0" r="0" b="0"/>
+            <wp:docPr id="9" name="Picture 9"/>
+            <wp:cNvGraphicFramePr>
+              <a:graphicFrameLocks xmlns:a="http://schemas.openxmlformats.org/drawingml/2006/main" noChangeAspect="1"/>
+            </wp:cNvGraphicFramePr>
+            <a:graphic xmlns:a="http://schemas.openxmlformats.org/drawingml/2006/main">
+              <a:graphicData uri="http://schemas.openxmlformats.org/drawingml/2006/picture">
+                <pic:pic xmlns:pic="http://schemas.openxmlformats.org/drawingml/2006/picture">
+                  <pic:nvPicPr>
+                    <pic:cNvPr id="1" name=""/>
+                    <pic:cNvPicPr/>
+                  </pic:nvPicPr>
+                  <pic:blipFill>
+                    <a:blip r:embed="rId13"/>
+                    <a:stretch>
+                      <a:fillRect/>
+                    </a:stretch>
+                  </pic:blipFill>
+                  <pic:spPr>
+                    <a:xfrm>
+                      <a:off x="0" y="0"/>
+                      <a:ext cx="4724149" cy="982946"/>
+                    </a:xfrm>
+                    <a:prstGeom prst="rect">
+                      <a:avLst/>
+                    </a:prstGeom>
+                  </pic:spPr>
+                </pic:pic>
+              </a:graphicData>
+            </a:graphic>
+          </wp:inline>
+        </w:drawing>
+      </w:r>
+    </w:p>
+    <w:p>
+      <w:pPr>
+        <w:pStyle w:val="BodyText"/>
+        <w:keepNext/>
+        <w:spacing w:before="15" w:line="232" w:lineRule="auto"/>
+        <w:ind w:left="954" w:right="967"/>
+        <w:jc w:val="both"/>
+      </w:pPr>
+      <w:r>
+        <w:drawing>
+          <wp:inline distT="0" distB="0" distL="0" distR="0" wp14:anchorId="2AFEF993" wp14:editId="750B6EC2">
+            <wp:extent cx="4507865" cy="461032"/>
+            <wp:effectExtent l="0" t="0" r="0" b="0"/>
+            <wp:docPr id="10" name="Picture 10"/>
+            <wp:cNvGraphicFramePr>
+              <a:graphicFrameLocks xmlns:a="http://schemas.openxmlformats.org/drawingml/2006/main" noChangeAspect="1"/>
+            </wp:cNvGraphicFramePr>
+            <a:graphic xmlns:a="http://schemas.openxmlformats.org/drawingml/2006/main">
+              <a:graphicData uri="http://schemas.openxmlformats.org/drawingml/2006/picture">
+                <pic:pic xmlns:pic="http://schemas.openxmlformats.org/drawingml/2006/picture">
+                  <pic:nvPicPr>
+                    <pic:cNvPr id="1" name=""/>
+                    <pic:cNvPicPr/>
+                  </pic:nvPicPr>
+                  <pic:blipFill>
+                    <a:blip r:embed="rId14"/>
+                    <a:stretch>
+                      <a:fillRect/>
+                    </a:stretch>
+                  </pic:blipFill>
+                  <pic:spPr>
+                    <a:xfrm>
+                      <a:off x="0" y="0"/>
+                      <a:ext cx="4761894" cy="487012"/>
+                    </a:xfrm>
+                    <a:prstGeom prst="rect">
+                      <a:avLst/>
+                    </a:prstGeom>
+                  </pic:spPr>
+                </pic:pic>
+              </a:graphicData>
+            </a:graphic>
+          </wp:inline>
+        </w:drawing>
+      </w:r>
+    </w:p>
+    <w:p>
+      <w:pPr>
+        <w:pStyle w:val="Caption"/>
+        <w:jc w:val="center"/>
+      </w:pPr>
+      <w:r>
+        <w:t xml:space="preserve">Figure </w:t>
+      </w:r>
+      <w:fldSimple w:instr=" SEQ Figure \* ARABIC ">
+        <w:r>
+          <w:rPr>
+            <w:noProof/>
+          </w:rPr>
+          <w:t>5</w:t>
+        </w:r>
+      </w:fldSimple>
+      <w:r>
+        <w:t>, Profiler results from the ReadFromArduino() parameter change</w:t>
+      </w:r>
+    </w:p>
+    <w:p>
+      <w:pPr>
+        <w:pStyle w:val="BodyText"/>
+        <w:spacing w:before="15" w:line="232" w:lineRule="auto"/>
+        <w:ind w:left="954" w:right="967"/>
+        <w:jc w:val="both"/>
+      </w:pPr>
+    </w:p>
+    <w:p>
+      <w:pPr>
+        <w:pStyle w:val="BodyText"/>
+        <w:keepNext/>
+        <w:spacing w:before="15" w:line="232" w:lineRule="auto"/>
+        <w:ind w:left="954" w:right="967"/>
+        <w:jc w:val="center"/>
+      </w:pPr>
+    </w:p>
+    <w:p>
+      <w:pPr>
+        <w:pStyle w:val="BodyText"/>
+        <w:spacing w:before="15" w:line="232" w:lineRule="auto"/>
+        <w:ind w:left="1439" w:right="967"/>
+        <w:jc w:val="both"/>
+      </w:pPr>
+    </w:p>
+    <w:p>
+      <w:pPr>
+        <w:pStyle w:val="Heading1"/>
+        <w:numPr>
+          <w:ilvl w:val="0"/>
+          <w:numId w:val="2"/>
+        </w:numPr>
+        <w:tabs>
+          <w:tab w:val="left" w:pos="1439"/>
+          <w:tab w:val="left" w:pos="1440"/>
+        </w:tabs>
+      </w:pPr>
+      <w:r>
         <w:t>Conclusion</w:t>
       </w:r>
-    </w:p>
-    <w:p>
-      <w:pPr>
-        <w:pStyle w:val="BodyText"/>
-        <w:spacing w:before="188" w:line="249" w:lineRule="auto"/>
-        <w:ind w:left="955" w:right="552"/>
-      </w:pPr>
-      <w:r>
-        <w:rPr>
-          <w:w w:val="105"/>
-        </w:rPr>
-        <w:t xml:space="preserve">See </w:t>
-      </w:r>
-      <w:proofErr w:type="spellStart"/>
-      <w:r>
-        <w:rPr>
-          <w:w w:val="105"/>
-        </w:rPr>
-        <w:t>LearningSpace</w:t>
-      </w:r>
-      <w:proofErr w:type="spellEnd"/>
-      <w:r>
-        <w:rPr>
-          <w:w w:val="105"/>
-        </w:rPr>
-        <w:t xml:space="preserve"> for the assignment brief, containing information on marking criteria and further guidance.</w:t>
-      </w:r>
-    </w:p>
-    <w:p>
-      <w:pPr>
-        <w:pStyle w:val="BodyText"/>
-      </w:pPr>
     </w:p>
     <w:p>
       <w:pPr>
@@ -773,364 +983,6 @@
       </w:pPr>
       <w:r>
         <w:t>References</w:t>
-      </w:r>
-    </w:p>
-    <w:p>
-      <w:pPr>
-        <w:pStyle w:val="ListParagraph"/>
-        <w:numPr>
-          <w:ilvl w:val="0"/>
-          <w:numId w:val="1"/>
-        </w:numPr>
-        <w:tabs>
-          <w:tab w:val="left" w:pos="1266"/>
-        </w:tabs>
-        <w:spacing w:before="188" w:line="249" w:lineRule="auto"/>
-        <w:ind w:right="968" w:hanging="310"/>
-        <w:jc w:val="both"/>
-        <w:rPr>
-          <w:sz w:val="20"/>
-        </w:rPr>
-      </w:pPr>
-      <w:proofErr w:type="spellStart"/>
-      <w:r>
-        <w:rPr>
-          <w:w w:val="105"/>
-          <w:sz w:val="20"/>
-        </w:rPr>
-        <w:t>Edsger</w:t>
-      </w:r>
-      <w:proofErr w:type="spellEnd"/>
-      <w:r>
-        <w:rPr>
-          <w:w w:val="105"/>
-          <w:sz w:val="20"/>
-        </w:rPr>
-        <w:t xml:space="preserve"> W. Dijkstra. Go to statement considered harmful. </w:t>
-      </w:r>
-      <w:r>
-        <w:rPr>
-          <w:rFonts w:ascii="Georgia" w:hAnsi="Georgia"/>
-          <w:i/>
-          <w:w w:val="105"/>
-          <w:sz w:val="20"/>
-        </w:rPr>
-        <w:t>Communications of the ACM</w:t>
-      </w:r>
-      <w:r>
-        <w:rPr>
-          <w:w w:val="105"/>
-          <w:sz w:val="20"/>
-        </w:rPr>
-        <w:t>, 11(3):147–148,</w:t>
-      </w:r>
-      <w:r>
-        <w:rPr>
-          <w:spacing w:val="7"/>
-          <w:w w:val="105"/>
-          <w:sz w:val="20"/>
-        </w:rPr>
-        <w:t xml:space="preserve"> </w:t>
-      </w:r>
-      <w:r>
-        <w:rPr>
-          <w:w w:val="105"/>
-          <w:sz w:val="20"/>
-        </w:rPr>
-        <w:t>1968.</w:t>
-      </w:r>
-    </w:p>
-    <w:p>
-      <w:pPr>
-        <w:pStyle w:val="ListParagraph"/>
-        <w:numPr>
-          <w:ilvl w:val="0"/>
-          <w:numId w:val="1"/>
-        </w:numPr>
-        <w:tabs>
-          <w:tab w:val="left" w:pos="1266"/>
-        </w:tabs>
-        <w:spacing w:before="158" w:line="249" w:lineRule="auto"/>
-        <w:ind w:right="967" w:hanging="310"/>
-        <w:jc w:val="both"/>
-        <w:rPr>
-          <w:sz w:val="20"/>
-        </w:rPr>
-      </w:pPr>
-      <w:r>
-        <w:rPr>
-          <w:w w:val="105"/>
-          <w:sz w:val="20"/>
-        </w:rPr>
-        <w:t>E. G. Gilbert, D. W. Johnson, a</w:t>
-      </w:r>
-      <w:r>
-        <w:rPr>
-          <w:w w:val="105"/>
-          <w:sz w:val="20"/>
-        </w:rPr>
-        <w:t xml:space="preserve">nd S. S. Keerthi. A fast procedure for computing the distance between complex objects in three-dimensional space. </w:t>
-      </w:r>
-      <w:r>
-        <w:rPr>
-          <w:rFonts w:ascii="Georgia" w:hAnsi="Georgia"/>
-          <w:i/>
-          <w:w w:val="105"/>
-          <w:sz w:val="20"/>
-        </w:rPr>
-        <w:t xml:space="preserve">IEEE Journal on </w:t>
-      </w:r>
-      <w:r>
-        <w:rPr>
-          <w:rFonts w:ascii="Georgia" w:hAnsi="Georgia"/>
-          <w:i/>
-          <w:spacing w:val="-3"/>
-          <w:w w:val="105"/>
-          <w:sz w:val="20"/>
-        </w:rPr>
-        <w:t xml:space="preserve">Robotics </w:t>
-      </w:r>
-      <w:r>
-        <w:rPr>
-          <w:rFonts w:ascii="Georgia" w:hAnsi="Georgia"/>
-          <w:i/>
-          <w:w w:val="105"/>
-          <w:sz w:val="20"/>
-        </w:rPr>
-        <w:t>and Automation</w:t>
-      </w:r>
-      <w:r>
-        <w:rPr>
-          <w:w w:val="105"/>
-          <w:sz w:val="20"/>
-        </w:rPr>
-        <w:t>, 4(2):193–203,</w:t>
-      </w:r>
-      <w:r>
-        <w:rPr>
-          <w:spacing w:val="5"/>
-          <w:w w:val="105"/>
-          <w:sz w:val="20"/>
-        </w:rPr>
-        <w:t xml:space="preserve"> </w:t>
-      </w:r>
-      <w:r>
-        <w:rPr>
-          <w:w w:val="105"/>
-          <w:sz w:val="20"/>
-        </w:rPr>
-        <w:t>1988.</w:t>
-      </w:r>
-    </w:p>
-    <w:p>
-      <w:pPr>
-        <w:pStyle w:val="ListParagraph"/>
-        <w:numPr>
-          <w:ilvl w:val="0"/>
-          <w:numId w:val="1"/>
-        </w:numPr>
-        <w:tabs>
-          <w:tab w:val="left" w:pos="1266"/>
-        </w:tabs>
-        <w:spacing w:before="159"/>
-        <w:rPr>
-          <w:sz w:val="20"/>
-        </w:rPr>
-      </w:pPr>
-      <w:r>
-        <w:rPr>
-          <w:w w:val="110"/>
-          <w:sz w:val="20"/>
-        </w:rPr>
-        <w:t>Donald</w:t>
-      </w:r>
-      <w:r>
-        <w:rPr>
-          <w:spacing w:val="-6"/>
-          <w:w w:val="110"/>
-          <w:sz w:val="20"/>
-        </w:rPr>
-        <w:t xml:space="preserve"> </w:t>
-      </w:r>
-      <w:r>
-        <w:rPr>
-          <w:w w:val="110"/>
-          <w:sz w:val="20"/>
-        </w:rPr>
-        <w:t>E.</w:t>
-      </w:r>
-      <w:r>
-        <w:rPr>
-          <w:spacing w:val="-5"/>
-          <w:w w:val="110"/>
-          <w:sz w:val="20"/>
-        </w:rPr>
-        <w:t xml:space="preserve"> </w:t>
-      </w:r>
-      <w:r>
-        <w:rPr>
-          <w:w w:val="110"/>
-          <w:sz w:val="20"/>
-        </w:rPr>
-        <w:t>Knuth</w:t>
-      </w:r>
-      <w:r>
-        <w:rPr>
-          <w:spacing w:val="-5"/>
-          <w:w w:val="110"/>
-          <w:sz w:val="20"/>
-        </w:rPr>
-        <w:t xml:space="preserve"> </w:t>
-      </w:r>
-      <w:r>
-        <w:rPr>
-          <w:w w:val="110"/>
-          <w:sz w:val="20"/>
-        </w:rPr>
-        <w:t>and</w:t>
-      </w:r>
-      <w:r>
-        <w:rPr>
-          <w:spacing w:val="-5"/>
-          <w:w w:val="110"/>
-          <w:sz w:val="20"/>
-        </w:rPr>
-        <w:t xml:space="preserve"> </w:t>
-      </w:r>
-      <w:r>
-        <w:rPr>
-          <w:w w:val="110"/>
-          <w:sz w:val="20"/>
-        </w:rPr>
-        <w:t>Ronald</w:t>
-      </w:r>
-      <w:r>
-        <w:rPr>
-          <w:spacing w:val="-5"/>
-          <w:w w:val="110"/>
-          <w:sz w:val="20"/>
-        </w:rPr>
-        <w:t xml:space="preserve"> </w:t>
-      </w:r>
-      <w:r>
-        <w:rPr>
-          <w:w w:val="110"/>
-          <w:sz w:val="20"/>
-        </w:rPr>
-        <w:t>W.</w:t>
-      </w:r>
-      <w:r>
-        <w:rPr>
-          <w:spacing w:val="-5"/>
-          <w:w w:val="110"/>
-          <w:sz w:val="20"/>
-        </w:rPr>
-        <w:t xml:space="preserve"> </w:t>
-      </w:r>
-      <w:r>
-        <w:rPr>
-          <w:w w:val="110"/>
-          <w:sz w:val="20"/>
-        </w:rPr>
-        <w:t>Moore.</w:t>
-      </w:r>
-      <w:r>
-        <w:rPr>
-          <w:spacing w:val="8"/>
-          <w:w w:val="110"/>
-          <w:sz w:val="20"/>
-        </w:rPr>
-        <w:t xml:space="preserve"> </w:t>
-      </w:r>
-      <w:r>
-        <w:rPr>
-          <w:w w:val="110"/>
-          <w:sz w:val="20"/>
-        </w:rPr>
-        <w:t>An</w:t>
-      </w:r>
-      <w:r>
-        <w:rPr>
-          <w:spacing w:val="-5"/>
-          <w:w w:val="110"/>
-          <w:sz w:val="20"/>
-        </w:rPr>
-        <w:t xml:space="preserve"> </w:t>
-      </w:r>
-      <w:r>
-        <w:rPr>
-          <w:w w:val="110"/>
-          <w:sz w:val="20"/>
-        </w:rPr>
-        <w:t>analysis</w:t>
-      </w:r>
-      <w:r>
-        <w:rPr>
-          <w:spacing w:val="-5"/>
-          <w:w w:val="110"/>
-          <w:sz w:val="20"/>
-        </w:rPr>
-        <w:t xml:space="preserve"> </w:t>
-      </w:r>
-      <w:r>
-        <w:rPr>
-          <w:w w:val="110"/>
-          <w:sz w:val="20"/>
-        </w:rPr>
-        <w:t>of</w:t>
-      </w:r>
-      <w:r>
-        <w:rPr>
-          <w:spacing w:val="-5"/>
-          <w:w w:val="110"/>
-          <w:sz w:val="20"/>
-        </w:rPr>
-        <w:t xml:space="preserve"> </w:t>
-      </w:r>
-      <w:r>
-        <w:rPr>
-          <w:w w:val="110"/>
-          <w:sz w:val="20"/>
-        </w:rPr>
-        <w:t>alpha-beta</w:t>
-      </w:r>
-      <w:r>
-        <w:rPr>
-          <w:spacing w:val="-5"/>
-          <w:w w:val="110"/>
-          <w:sz w:val="20"/>
-        </w:rPr>
-        <w:t xml:space="preserve"> </w:t>
-      </w:r>
-      <w:r>
-        <w:rPr>
-          <w:w w:val="110"/>
-          <w:sz w:val="20"/>
-        </w:rPr>
-        <w:t>pruning.</w:t>
-      </w:r>
-    </w:p>
-    <w:p>
-      <w:pPr>
-        <w:spacing w:before="9"/>
-        <w:ind w:left="1265"/>
-        <w:rPr>
-          <w:sz w:val="20"/>
-        </w:rPr>
-      </w:pPr>
-      <w:r>
-        <w:rPr>
-          <w:rFonts w:ascii="Georgia" w:hAnsi="Georgia"/>
-          <w:i/>
-          <w:sz w:val="20"/>
-        </w:rPr>
-        <w:t>Artificial Intelligence</w:t>
-      </w:r>
-      <w:r>
-        <w:rPr>
-          <w:sz w:val="20"/>
-        </w:rPr>
-        <w:t>, 6:293–326, 1975.</w:t>
       </w:r>
     </w:p>
     <w:p>
@@ -1145,103 +997,10 @@
         </w:tabs>
         <w:spacing w:before="168" w:line="249" w:lineRule="auto"/>
         <w:ind w:right="968" w:hanging="310"/>
-        <w:jc w:val="both"/>
         <w:rPr>
           <w:sz w:val="20"/>
         </w:rPr>
       </w:pPr>
-      <w:r>
-        <w:rPr>
-          <w:sz w:val="20"/>
-        </w:rPr>
-        <w:lastRenderedPageBreak/>
-        <w:t xml:space="preserve">Bui </w:t>
-      </w:r>
-      <w:proofErr w:type="spellStart"/>
-      <w:r>
-        <w:rPr>
-          <w:spacing w:val="-4"/>
-          <w:sz w:val="20"/>
-        </w:rPr>
-        <w:t>Tuong</w:t>
-      </w:r>
-      <w:proofErr w:type="spellEnd"/>
-      <w:r>
-        <w:rPr>
-          <w:spacing w:val="-4"/>
-          <w:sz w:val="20"/>
-        </w:rPr>
-        <w:t xml:space="preserve"> </w:t>
-      </w:r>
-      <w:proofErr w:type="spellStart"/>
-      <w:r>
-        <w:rPr>
-          <w:sz w:val="20"/>
-        </w:rPr>
-        <w:t>Phong</w:t>
-      </w:r>
-      <w:proofErr w:type="spellEnd"/>
-      <w:r>
-        <w:rPr>
-          <w:sz w:val="20"/>
-        </w:rPr>
-        <w:t xml:space="preserve">. </w:t>
-      </w:r>
-      <w:proofErr w:type="spellStart"/>
-      <w:r>
-        <w:rPr>
-          <w:sz w:val="20"/>
-        </w:rPr>
-        <w:t>Ilumination</w:t>
-      </w:r>
-      <w:proofErr w:type="spellEnd"/>
-      <w:r>
-        <w:rPr>
-          <w:sz w:val="20"/>
-        </w:rPr>
-        <w:t xml:space="preserve"> for computer generated pictures. </w:t>
-      </w:r>
-      <w:proofErr w:type="spellStart"/>
-      <w:r>
-        <w:rPr>
-          <w:rFonts w:ascii="Georgia" w:hAnsi="Georgia"/>
-          <w:i/>
-          <w:sz w:val="20"/>
-        </w:rPr>
-        <w:t>Communi</w:t>
-      </w:r>
-      <w:proofErr w:type="spellEnd"/>
-      <w:r>
-        <w:rPr>
-          <w:rFonts w:ascii="Georgia" w:hAnsi="Georgia"/>
-          <w:i/>
-          <w:sz w:val="20"/>
-        </w:rPr>
-        <w:t>- cations of the</w:t>
-      </w:r>
-      <w:r>
-        <w:rPr>
-          <w:rFonts w:ascii="Georgia" w:hAnsi="Georgia"/>
-          <w:i/>
-          <w:spacing w:val="1"/>
-          <w:sz w:val="20"/>
-        </w:rPr>
-        <w:t xml:space="preserve"> </w:t>
-      </w:r>
-      <w:r>
-        <w:rPr>
-          <w:rFonts w:ascii="Georgia" w:hAnsi="Georgia"/>
-          <w:i/>
-          <w:sz w:val="20"/>
-        </w:rPr>
-        <w:t>ACM</w:t>
-      </w:r>
-      <w:r>
-        <w:rPr>
-          <w:sz w:val="20"/>
-        </w:rPr>
-        <w:t>, 18(6):311–317, 1975.</w:t>
-      </w:r>
     </w:p>
     <w:p>
       <w:pPr>
@@ -1251,7 +1010,7 @@
           <w:sz w:val="20"/>
         </w:rPr>
         <w:sectPr>
-          <w:footerReference w:type="default" r:id="rId7"/>
+          <w:footerReference w:type="default" r:id="rId15"/>
           <w:type w:val="continuous"/>
           <w:pgSz w:w="12240" w:h="15840"/>
           <w:pgMar w:top="1500" w:right="1720" w:bottom="1920" w:left="1720" w:header="720" w:footer="1737" w:gutter="0"/>
@@ -1296,7 +1055,6 @@
         </w:tabs>
         <w:spacing w:before="63" w:line="249" w:lineRule="auto"/>
         <w:ind w:right="968" w:hanging="310"/>
-        <w:jc w:val="both"/>
         <w:rPr>
           <w:sz w:val="20"/>
         </w:rPr>
@@ -1384,7 +1142,6 @@
         </w:tabs>
         <w:spacing w:before="159" w:line="249" w:lineRule="auto"/>
         <w:ind w:right="968" w:hanging="310"/>
-        <w:jc w:val="both"/>
         <w:rPr>
           <w:sz w:val="20"/>
         </w:rPr>
@@ -1539,7 +1296,6 @@
       <w:lvlJc w:val="left"/>
       <w:pPr>
         <w:ind w:left="1439" w:hanging="485"/>
-        <w:jc w:val="left"/>
       </w:pPr>
       <w:rPr>
         <w:rFonts w:ascii="Georgia" w:eastAsia="Georgia" w:hAnsi="Georgia" w:cs="Georgia" w:hint="default"/>
@@ -1650,7 +1406,6 @@
       <w:lvlJc w:val="left"/>
       <w:pPr>
         <w:ind w:left="1265" w:hanging="311"/>
-        <w:jc w:val="left"/>
       </w:pPr>
       <w:rPr>
         <w:rFonts w:ascii="Times New Roman" w:eastAsia="Times New Roman" w:hAnsi="Times New Roman" w:cs="Times New Roman" w:hint="default"/>
@@ -2231,6 +1986,48 @@
     <w:uiPriority w:val="1"/>
     <w:qFormat/>
   </w:style>
+  <w:style w:type="character" w:styleId="Hyperlink">
+    <w:name w:val="Hyperlink"/>
+    <w:basedOn w:val="DefaultParagraphFont"/>
+    <w:uiPriority w:val="99"/>
+    <w:unhideWhenUsed/>
+    <w:rsid w:val="00E507AE"/>
+    <w:rPr>
+      <w:color w:val="0000FF" w:themeColor="hyperlink"/>
+      <w:u w:val="single"/>
+    </w:rPr>
+  </w:style>
+  <w:style w:type="character" w:styleId="UnresolvedMention">
+    <w:name w:val="Unresolved Mention"/>
+    <w:basedOn w:val="DefaultParagraphFont"/>
+    <w:uiPriority w:val="99"/>
+    <w:semiHidden/>
+    <w:unhideWhenUsed/>
+    <w:rsid w:val="00E507AE"/>
+    <w:rPr>
+      <w:color w:val="605E5C"/>
+      <w:shd w:val="clear" w:color="auto" w:fill="E1DFDD"/>
+    </w:rPr>
+  </w:style>
+  <w:style w:type="paragraph" w:styleId="Caption">
+    <w:name w:val="caption"/>
+    <w:basedOn w:val="Normal"/>
+    <w:next w:val="Normal"/>
+    <w:uiPriority w:val="35"/>
+    <w:unhideWhenUsed/>
+    <w:qFormat/>
+    <w:rsid w:val="0088671E"/>
+    <w:pPr>
+      <w:spacing w:after="200"/>
+    </w:pPr>
+    <w:rPr>
+      <w:i/>
+      <w:iCs/>
+      <w:color w:val="1F497D" w:themeColor="text2"/>
+      <w:sz w:val="18"/>
+      <w:szCs w:val="18"/>
+    </w:rPr>
+  </w:style>
 </w:styles>
 </file>
 

</xml_diff>